<commit_message>
update GOVT writting assigment
</commit_message>
<xml_diff>
--- a/1.2-GOVT-2305.003/HW/Writing-Assignment/AML140830-Writing-Assignment.docx
+++ b/1.2-GOVT-2305.003/HW/Writing-Assignment/AML140830-Writing-Assignment.docx
@@ -140,29 +140,28 @@
           <w:szCs w:val="24"/>
         </w:rPr>
         <w:tab/>
-        <w:t>Social – job availability, education level</w:t>
-      </w:r>
-    </w:p>
-    <w:p>
-      <w:pPr>
-        <w:autoSpaceDE w:val="0"/>
-        <w:autoSpaceDN w:val="0"/>
-        <w:adjustRightInd w:val="0"/>
-        <w:spacing w:after="0" w:line="240" w:lineRule="auto"/>
-        <w:rPr>
-          <w:rFonts w:ascii="Times New Roman" w:hAnsi="Times New Roman" w:cs="Times New Roman"/>
-          <w:sz w:val="24"/>
-          <w:szCs w:val="24"/>
-        </w:rPr>
-      </w:pPr>
-      <w:r>
-        <w:rPr>
-          <w:rFonts w:ascii="Times New Roman" w:hAnsi="Times New Roman" w:cs="Times New Roman"/>
-          <w:sz w:val="24"/>
-          <w:szCs w:val="24"/>
-        </w:rPr>
-        <w:tab/>
-        <w:t>Economic – gaps between rich and poor,</w:t>
+        <w:t>“Gun violence is not a gun problem, it’s an economic problem”. In the video the speaker stated this quote to drive the following point home. Gun violence is directly correlated with joblessness. As the level of well-paying jobs diminishes, the violence goes up. Detroit was mentioned in the film as being a prime example of a once booming economic economy whose violence increased as the manufacturing jobs went away.</w:t>
+      </w:r>
+    </w:p>
+    <w:p>
+      <w:pPr>
+        <w:autoSpaceDE w:val="0"/>
+        <w:autoSpaceDN w:val="0"/>
+        <w:adjustRightInd w:val="0"/>
+        <w:spacing w:after="0" w:line="240" w:lineRule="auto"/>
+        <w:rPr>
+          <w:rFonts w:ascii="Times New Roman" w:hAnsi="Times New Roman" w:cs="Times New Roman"/>
+          <w:sz w:val="24"/>
+          <w:szCs w:val="24"/>
+        </w:rPr>
+      </w:pPr>
+      <w:r>
+        <w:rPr>
+          <w:rFonts w:ascii="Times New Roman" w:hAnsi="Times New Roman" w:cs="Times New Roman"/>
+          <w:sz w:val="24"/>
+          <w:szCs w:val="24"/>
+        </w:rPr>
+        <w:t xml:space="preserve">problem. </w:t>
       </w:r>
     </w:p>
     <w:p>
@@ -238,473 +237,599 @@
           <w:szCs w:val="24"/>
         </w:rPr>
         <w:tab/>
-        <w:t>Political Rights – removed rights</w:t>
-      </w:r>
-    </w:p>
-    <w:p>
-      <w:pPr>
-        <w:autoSpaceDE w:val="0"/>
-        <w:autoSpaceDN w:val="0"/>
-        <w:adjustRightInd w:val="0"/>
-        <w:spacing w:after="0" w:line="240" w:lineRule="auto"/>
-        <w:rPr>
-          <w:rFonts w:ascii="Times New Roman" w:hAnsi="Times New Roman" w:cs="Times New Roman"/>
-          <w:sz w:val="24"/>
-          <w:szCs w:val="24"/>
-        </w:rPr>
-      </w:pPr>
-      <w:r>
-        <w:rPr>
-          <w:rFonts w:ascii="Times New Roman" w:hAnsi="Times New Roman" w:cs="Times New Roman"/>
-          <w:sz w:val="24"/>
-          <w:szCs w:val="24"/>
-        </w:rPr>
-        <w:tab/>
-        <w:t>Social dynamics – feeling of getting out.</w:t>
-      </w:r>
-    </w:p>
-    <w:p>
-      <w:pPr>
-        <w:autoSpaceDE w:val="0"/>
-        <w:autoSpaceDN w:val="0"/>
-        <w:adjustRightInd w:val="0"/>
-        <w:spacing w:after="0" w:line="240" w:lineRule="auto"/>
-        <w:rPr>
-          <w:rFonts w:ascii="Times New Roman" w:hAnsi="Times New Roman" w:cs="Times New Roman"/>
-          <w:sz w:val="24"/>
-          <w:szCs w:val="24"/>
-        </w:rPr>
-      </w:pPr>
-      <w:r>
-        <w:rPr>
-          <w:rFonts w:ascii="Times New Roman" w:hAnsi="Times New Roman" w:cs="Times New Roman"/>
-          <w:sz w:val="24"/>
-          <w:szCs w:val="24"/>
-        </w:rPr>
-        <w:tab/>
-        <w:t>Personal Economic achievement – locked into permeant second class status.</w:t>
-      </w:r>
-    </w:p>
-    <w:p>
-      <w:pPr>
-        <w:autoSpaceDE w:val="0"/>
-        <w:autoSpaceDN w:val="0"/>
-        <w:adjustRightInd w:val="0"/>
-        <w:spacing w:after="0" w:line="240" w:lineRule="auto"/>
-        <w:rPr>
-          <w:rFonts w:ascii="Times New Roman" w:hAnsi="Times New Roman" w:cs="Times New Roman"/>
-          <w:sz w:val="24"/>
-          <w:szCs w:val="24"/>
-        </w:rPr>
-      </w:pPr>
-    </w:p>
-    <w:p>
-      <w:pPr>
-        <w:autoSpaceDE w:val="0"/>
-        <w:autoSpaceDN w:val="0"/>
-        <w:adjustRightInd w:val="0"/>
-        <w:spacing w:after="0" w:line="240" w:lineRule="auto"/>
-        <w:rPr>
-          <w:rFonts w:ascii="Times New Roman" w:hAnsi="Times New Roman" w:cs="Times New Roman"/>
-          <w:sz w:val="24"/>
-          <w:szCs w:val="24"/>
-        </w:rPr>
-      </w:pPr>
-    </w:p>
-    <w:p>
-      <w:pPr>
-        <w:autoSpaceDE w:val="0"/>
-        <w:autoSpaceDN w:val="0"/>
-        <w:adjustRightInd w:val="0"/>
-        <w:spacing w:after="0" w:line="240" w:lineRule="auto"/>
-        <w:rPr>
-          <w:rFonts w:ascii="Times New Roman" w:hAnsi="Times New Roman" w:cs="Times New Roman"/>
-          <w:b/>
-          <w:sz w:val="24"/>
-          <w:szCs w:val="24"/>
-        </w:rPr>
-      </w:pPr>
-      <w:r>
-        <w:rPr>
-          <w:rFonts w:ascii="Times New Roman" w:hAnsi="Times New Roman" w:cs="Times New Roman"/>
-          <w:b/>
-          <w:sz w:val="24"/>
-          <w:szCs w:val="24"/>
-        </w:rPr>
-        <w:t>What are the causes and effects of the War on Drugs?</w:t>
-      </w:r>
-    </w:p>
-    <w:p>
-      <w:pPr>
-        <w:autoSpaceDE w:val="0"/>
-        <w:autoSpaceDN w:val="0"/>
-        <w:adjustRightInd w:val="0"/>
-        <w:spacing w:after="0" w:line="240" w:lineRule="auto"/>
-        <w:rPr>
-          <w:rFonts w:ascii="Times New Roman" w:hAnsi="Times New Roman" w:cs="Times New Roman"/>
-          <w:sz w:val="24"/>
-          <w:szCs w:val="24"/>
-        </w:rPr>
-      </w:pPr>
-      <w:r>
-        <w:rPr>
-          <w:rFonts w:ascii="Times New Roman" w:hAnsi="Times New Roman" w:cs="Times New Roman"/>
-          <w:sz w:val="24"/>
-          <w:szCs w:val="24"/>
-        </w:rPr>
-        <w:tab/>
-        <w:t>Causes:</w:t>
-      </w:r>
-    </w:p>
-    <w:p>
-      <w:pPr>
-        <w:autoSpaceDE w:val="0"/>
-        <w:autoSpaceDN w:val="0"/>
-        <w:adjustRightInd w:val="0"/>
-        <w:spacing w:after="0" w:line="240" w:lineRule="auto"/>
-        <w:rPr>
-          <w:rFonts w:ascii="Times New Roman" w:hAnsi="Times New Roman" w:cs="Times New Roman"/>
-          <w:sz w:val="24"/>
-          <w:szCs w:val="24"/>
-        </w:rPr>
-      </w:pPr>
-      <w:r>
-        <w:rPr>
-          <w:rFonts w:ascii="Times New Roman" w:hAnsi="Times New Roman" w:cs="Times New Roman"/>
-          <w:sz w:val="24"/>
-          <w:szCs w:val="24"/>
-        </w:rPr>
-        <w:tab/>
-      </w:r>
-      <w:r>
-        <w:rPr>
-          <w:rFonts w:ascii="Times New Roman" w:hAnsi="Times New Roman" w:cs="Times New Roman"/>
-          <w:sz w:val="24"/>
-          <w:szCs w:val="24"/>
-        </w:rPr>
-        <w:tab/>
-        <w:t>Political motives – getting the vote</w:t>
-      </w:r>
-    </w:p>
-    <w:p>
-      <w:pPr>
-        <w:autoSpaceDE w:val="0"/>
-        <w:autoSpaceDN w:val="0"/>
-        <w:adjustRightInd w:val="0"/>
-        <w:spacing w:after="0" w:line="240" w:lineRule="auto"/>
-        <w:rPr>
-          <w:rFonts w:ascii="Times New Roman" w:hAnsi="Times New Roman" w:cs="Times New Roman"/>
-          <w:sz w:val="24"/>
-          <w:szCs w:val="24"/>
-        </w:rPr>
-      </w:pPr>
-      <w:r>
-        <w:rPr>
-          <w:rFonts w:ascii="Times New Roman" w:hAnsi="Times New Roman" w:cs="Times New Roman"/>
-          <w:sz w:val="24"/>
-          <w:szCs w:val="24"/>
-        </w:rPr>
-        <w:tab/>
-      </w:r>
-      <w:r>
-        <w:rPr>
-          <w:rFonts w:ascii="Times New Roman" w:hAnsi="Times New Roman" w:cs="Times New Roman"/>
-          <w:sz w:val="24"/>
-          <w:szCs w:val="24"/>
-        </w:rPr>
-        <w:tab/>
-        <w:t>Get tough policies</w:t>
-      </w:r>
-    </w:p>
-    <w:p>
-      <w:pPr>
-        <w:autoSpaceDE w:val="0"/>
-        <w:autoSpaceDN w:val="0"/>
-        <w:adjustRightInd w:val="0"/>
-        <w:spacing w:after="0" w:line="240" w:lineRule="auto"/>
-        <w:rPr>
-          <w:rFonts w:ascii="Times New Roman" w:hAnsi="Times New Roman" w:cs="Times New Roman"/>
-          <w:sz w:val="24"/>
-          <w:szCs w:val="24"/>
-        </w:rPr>
-      </w:pPr>
-      <w:r>
-        <w:rPr>
-          <w:rFonts w:ascii="Times New Roman" w:hAnsi="Times New Roman" w:cs="Times New Roman"/>
-          <w:sz w:val="24"/>
-          <w:szCs w:val="24"/>
-        </w:rPr>
-        <w:tab/>
-      </w:r>
-      <w:r>
-        <w:rPr>
-          <w:rFonts w:ascii="Times New Roman" w:hAnsi="Times New Roman" w:cs="Times New Roman"/>
-          <w:sz w:val="24"/>
-          <w:szCs w:val="24"/>
-        </w:rPr>
-        <w:tab/>
-        <w:t xml:space="preserve">White people scared they will </w:t>
-      </w:r>
-      <w:r>
-        <w:rPr>
-          <w:rFonts w:ascii="Times New Roman" w:hAnsi="Times New Roman" w:cs="Times New Roman"/>
-          <w:sz w:val="24"/>
-          <w:szCs w:val="24"/>
-        </w:rPr>
-        <w:t>lose</w:t>
-      </w:r>
-      <w:r>
-        <w:rPr>
-          <w:rFonts w:ascii="Times New Roman" w:hAnsi="Times New Roman" w:cs="Times New Roman"/>
-          <w:sz w:val="24"/>
-          <w:szCs w:val="24"/>
-        </w:rPr>
-        <w:t xml:space="preserve"> jobs to African Americans</w:t>
-      </w:r>
-    </w:p>
-    <w:p>
-      <w:pPr>
-        <w:autoSpaceDE w:val="0"/>
-        <w:autoSpaceDN w:val="0"/>
-        <w:adjustRightInd w:val="0"/>
-        <w:spacing w:after="0" w:line="240" w:lineRule="auto"/>
-        <w:rPr>
-          <w:rFonts w:ascii="Times New Roman" w:hAnsi="Times New Roman" w:cs="Times New Roman"/>
-          <w:sz w:val="24"/>
-          <w:szCs w:val="24"/>
-        </w:rPr>
-      </w:pPr>
-      <w:r>
-        <w:rPr>
-          <w:rFonts w:ascii="Times New Roman" w:hAnsi="Times New Roman" w:cs="Times New Roman"/>
-          <w:sz w:val="24"/>
-          <w:szCs w:val="24"/>
-        </w:rPr>
-        <w:tab/>
-        <w:t>Effects:</w:t>
-      </w:r>
-    </w:p>
-    <w:p>
-      <w:pPr>
-        <w:autoSpaceDE w:val="0"/>
-        <w:autoSpaceDN w:val="0"/>
-        <w:adjustRightInd w:val="0"/>
-        <w:spacing w:after="0" w:line="240" w:lineRule="auto"/>
-        <w:rPr>
-          <w:rFonts w:ascii="Times New Roman" w:hAnsi="Times New Roman" w:cs="Times New Roman"/>
-          <w:sz w:val="24"/>
-          <w:szCs w:val="24"/>
-        </w:rPr>
-      </w:pPr>
-      <w:r>
-        <w:rPr>
-          <w:rFonts w:ascii="Times New Roman" w:hAnsi="Times New Roman" w:cs="Times New Roman"/>
-          <w:sz w:val="24"/>
-          <w:szCs w:val="24"/>
-        </w:rPr>
-        <w:tab/>
-      </w:r>
-      <w:r>
-        <w:rPr>
-          <w:rFonts w:ascii="Times New Roman" w:hAnsi="Times New Roman" w:cs="Times New Roman"/>
-          <w:sz w:val="24"/>
-          <w:szCs w:val="24"/>
-        </w:rPr>
-        <w:tab/>
-        <w:t>Caste based system</w:t>
-      </w:r>
-    </w:p>
-    <w:p>
-      <w:pPr>
-        <w:autoSpaceDE w:val="0"/>
-        <w:autoSpaceDN w:val="0"/>
-        <w:adjustRightInd w:val="0"/>
-        <w:spacing w:after="0" w:line="240" w:lineRule="auto"/>
-        <w:rPr>
-          <w:rFonts w:ascii="Times New Roman" w:hAnsi="Times New Roman" w:cs="Times New Roman"/>
-          <w:sz w:val="24"/>
-          <w:szCs w:val="24"/>
-        </w:rPr>
-      </w:pPr>
-      <w:r>
-        <w:rPr>
-          <w:rFonts w:ascii="Times New Roman" w:hAnsi="Times New Roman" w:cs="Times New Roman"/>
-          <w:sz w:val="24"/>
-          <w:szCs w:val="24"/>
-        </w:rPr>
-        <w:tab/>
-      </w:r>
-      <w:r>
-        <w:rPr>
-          <w:rFonts w:ascii="Times New Roman" w:hAnsi="Times New Roman" w:cs="Times New Roman"/>
-          <w:sz w:val="24"/>
-          <w:szCs w:val="24"/>
-        </w:rPr>
-        <w:tab/>
-        <w:t>Legal discrimination on a set of individuals who are predominantly African American</w:t>
-      </w:r>
-    </w:p>
-    <w:p>
-      <w:pPr>
-        <w:autoSpaceDE w:val="0"/>
-        <w:autoSpaceDN w:val="0"/>
-        <w:adjustRightInd w:val="0"/>
-        <w:spacing w:after="0" w:line="240" w:lineRule="auto"/>
-        <w:rPr>
-          <w:rFonts w:ascii="Times New Roman" w:hAnsi="Times New Roman" w:cs="Times New Roman"/>
-          <w:sz w:val="24"/>
-          <w:szCs w:val="24"/>
-        </w:rPr>
-      </w:pPr>
-    </w:p>
-    <w:p>
-      <w:pPr>
-        <w:autoSpaceDE w:val="0"/>
-        <w:autoSpaceDN w:val="0"/>
-        <w:adjustRightInd w:val="0"/>
-        <w:spacing w:after="0" w:line="240" w:lineRule="auto"/>
-        <w:rPr>
-          <w:rFonts w:ascii="Times New Roman" w:hAnsi="Times New Roman" w:cs="Times New Roman"/>
-          <w:b/>
-          <w:sz w:val="24"/>
-          <w:szCs w:val="24"/>
-        </w:rPr>
-      </w:pPr>
-      <w:r>
-        <w:rPr>
-          <w:rFonts w:ascii="Times New Roman" w:hAnsi="Times New Roman" w:cs="Times New Roman"/>
-          <w:b/>
-          <w:sz w:val="24"/>
-          <w:szCs w:val="24"/>
-        </w:rPr>
-        <w:t>What are the complexities of finding a solution to the problem of mass incarceration?</w:t>
-      </w:r>
-    </w:p>
-    <w:p>
-      <w:pPr>
-        <w:autoSpaceDE w:val="0"/>
-        <w:autoSpaceDN w:val="0"/>
-        <w:adjustRightInd w:val="0"/>
-        <w:spacing w:after="0" w:line="240" w:lineRule="auto"/>
-        <w:rPr>
-          <w:rFonts w:ascii="Times New Roman" w:hAnsi="Times New Roman" w:cs="Times New Roman"/>
-          <w:sz w:val="24"/>
-          <w:szCs w:val="24"/>
-        </w:rPr>
-      </w:pPr>
-      <w:r>
-        <w:rPr>
-          <w:rFonts w:ascii="Times New Roman" w:hAnsi="Times New Roman" w:cs="Times New Roman"/>
-          <w:sz w:val="24"/>
-          <w:szCs w:val="24"/>
-        </w:rPr>
-        <w:tab/>
-      </w:r>
-      <w:r>
-        <w:rPr>
-          <w:rFonts w:ascii="Times New Roman" w:hAnsi="Times New Roman" w:cs="Times New Roman"/>
-          <w:sz w:val="24"/>
-          <w:szCs w:val="24"/>
-        </w:rPr>
-        <w:t>Structures already in place</w:t>
-      </w:r>
-    </w:p>
-    <w:p>
-      <w:pPr>
-        <w:autoSpaceDE w:val="0"/>
-        <w:autoSpaceDN w:val="0"/>
-        <w:adjustRightInd w:val="0"/>
-        <w:spacing w:after="0" w:line="240" w:lineRule="auto"/>
-        <w:rPr>
-          <w:rFonts w:ascii="Times New Roman" w:hAnsi="Times New Roman" w:cs="Times New Roman"/>
-          <w:sz w:val="24"/>
-          <w:szCs w:val="24"/>
-        </w:rPr>
-      </w:pPr>
-      <w:r>
-        <w:rPr>
-          <w:rFonts w:ascii="Times New Roman" w:hAnsi="Times New Roman" w:cs="Times New Roman"/>
-          <w:sz w:val="24"/>
-          <w:szCs w:val="24"/>
-        </w:rPr>
-        <w:tab/>
-        <w:t>Public opinion</w:t>
-      </w:r>
-    </w:p>
-    <w:p>
-      <w:pPr>
-        <w:autoSpaceDE w:val="0"/>
-        <w:autoSpaceDN w:val="0"/>
-        <w:adjustRightInd w:val="0"/>
-        <w:spacing w:after="0" w:line="240" w:lineRule="auto"/>
-        <w:rPr>
-          <w:rFonts w:ascii="Times New Roman" w:hAnsi="Times New Roman" w:cs="Times New Roman"/>
-          <w:sz w:val="24"/>
-          <w:szCs w:val="24"/>
-        </w:rPr>
-      </w:pPr>
-      <w:r>
-        <w:rPr>
-          <w:rFonts w:ascii="Times New Roman" w:hAnsi="Times New Roman" w:cs="Times New Roman"/>
-          <w:sz w:val="24"/>
-          <w:szCs w:val="24"/>
-        </w:rPr>
-        <w:tab/>
-        <w:t>Dangerous criminals, who really are in jail for good reason</w:t>
-      </w:r>
-    </w:p>
-    <w:p>
-      <w:pPr>
-        <w:autoSpaceDE w:val="0"/>
-        <w:autoSpaceDN w:val="0"/>
-        <w:adjustRightInd w:val="0"/>
-        <w:spacing w:after="0" w:line="240" w:lineRule="auto"/>
-        <w:rPr>
-          <w:rFonts w:ascii="Times New Roman" w:hAnsi="Times New Roman" w:cs="Times New Roman"/>
-          <w:sz w:val="24"/>
-          <w:szCs w:val="24"/>
-        </w:rPr>
-      </w:pPr>
-    </w:p>
-    <w:p>
-      <w:pPr>
-        <w:autoSpaceDE w:val="0"/>
-        <w:autoSpaceDN w:val="0"/>
-        <w:adjustRightInd w:val="0"/>
-        <w:spacing w:after="0" w:line="240" w:lineRule="auto"/>
-        <w:rPr>
-          <w:rFonts w:ascii="Times New Roman" w:hAnsi="Times New Roman" w:cs="Times New Roman"/>
-          <w:sz w:val="24"/>
-          <w:szCs w:val="24"/>
-        </w:rPr>
-      </w:pPr>
-      <w:r>
-        <w:rPr>
-          <w:rFonts w:ascii="Times New Roman" w:hAnsi="Times New Roman" w:cs="Times New Roman"/>
-          <w:b/>
-          <w:sz w:val="24"/>
-          <w:szCs w:val="24"/>
-        </w:rPr>
-        <w:t xml:space="preserve">What are </w:t>
-      </w:r>
-      <w:r>
-        <w:rPr>
-          <w:rFonts w:ascii="Times New Roman" w:hAnsi="Times New Roman" w:cs="Times New Roman"/>
-          <w:b/>
-          <w:sz w:val="24"/>
-          <w:szCs w:val="24"/>
-        </w:rPr>
-        <w:t>my</w:t>
+        <w:t xml:space="preserve">Mass incarceration encroaches in each of these three categories in specific ways. Political rights, such as voting, are taken away from criminals upon their first felony. This is one of our constitutional rights that we deem every citizen empowered to have. Yet we take this away from our criminals. For social dynamics, there are huge </w:t>
+      </w:r>
+      <w:r>
+        <w:rPr>
+          <w:rFonts w:ascii="Times New Roman" w:hAnsi="Times New Roman" w:cs="Times New Roman"/>
+          <w:sz w:val="24"/>
+          <w:szCs w:val="24"/>
+        </w:rPr>
+        <w:t>barriers</w:t>
+      </w:r>
+      <w:r>
+        <w:rPr>
+          <w:rFonts w:ascii="Times New Roman" w:hAnsi="Times New Roman" w:cs="Times New Roman"/>
+          <w:sz w:val="24"/>
+          <w:szCs w:val="24"/>
+        </w:rPr>
+        <w:t xml:space="preserve"> for reentering society. The first one is the feeling of getting out. Some criminals have been behind bars so long they feel anxious about life outside. After a significant adjustment timeframe, criminals also face red tape designed to filter them out of the job market. Most applications for jobs, </w:t>
+      </w:r>
+      <w:r>
+        <w:rPr>
+          <w:rFonts w:ascii="Times New Roman" w:hAnsi="Times New Roman" w:cs="Times New Roman"/>
+          <w:sz w:val="24"/>
+          <w:szCs w:val="24"/>
+        </w:rPr>
+        <w:t>apartments</w:t>
+      </w:r>
+      <w:r>
+        <w:rPr>
+          <w:rFonts w:ascii="Times New Roman" w:hAnsi="Times New Roman" w:cs="Times New Roman"/>
+          <w:sz w:val="24"/>
+          <w:szCs w:val="24"/>
+        </w:rPr>
+        <w:t xml:space="preserve"> and even government aid programs like food stamps will deny criminals. This leaves them with virtually no options. Then finally we come full swing to economic achievement. Without a job, place too live or government aid it is extremely difficult </w:t>
+      </w:r>
+      <w:r>
+        <w:rPr>
+          <w:rFonts w:ascii="Times New Roman" w:hAnsi="Times New Roman" w:cs="Times New Roman"/>
+          <w:sz w:val="24"/>
+          <w:szCs w:val="24"/>
+        </w:rPr>
+        <w:t>to make money. This in turn leads to a vicious cycle of more violent activity because criminals have basically no economic opportunities at all after getting out, due to the social barriers placed on them. This results in a permeant economic status for criminals as second-class citizens</w:t>
       </w:r>
       <w:bookmarkStart w:id="0" w:name="_GoBack"/>
       <w:bookmarkEnd w:id="0"/>
       <w:r>
         <w:rPr>
           <w:rFonts w:ascii="Times New Roman" w:hAnsi="Times New Roman" w:cs="Times New Roman"/>
+          <w:sz w:val="24"/>
+          <w:szCs w:val="24"/>
+        </w:rPr>
+        <w:t>.</w:t>
+      </w:r>
+    </w:p>
+    <w:p>
+      <w:pPr>
+        <w:autoSpaceDE w:val="0"/>
+        <w:autoSpaceDN w:val="0"/>
+        <w:adjustRightInd w:val="0"/>
+        <w:spacing w:after="0" w:line="240" w:lineRule="auto"/>
+        <w:rPr>
+          <w:rFonts w:ascii="Times New Roman" w:hAnsi="Times New Roman" w:cs="Times New Roman"/>
+          <w:sz w:val="24"/>
+          <w:szCs w:val="24"/>
+        </w:rPr>
+      </w:pPr>
+    </w:p>
+    <w:p>
+      <w:pPr>
+        <w:autoSpaceDE w:val="0"/>
+        <w:autoSpaceDN w:val="0"/>
+        <w:adjustRightInd w:val="0"/>
+        <w:spacing w:after="0" w:line="240" w:lineRule="auto"/>
+        <w:rPr>
+          <w:rFonts w:ascii="Times New Roman" w:hAnsi="Times New Roman" w:cs="Times New Roman"/>
           <w:b/>
           <w:sz w:val="24"/>
           <w:szCs w:val="24"/>
         </w:rPr>
+      </w:pPr>
+      <w:r>
+        <w:rPr>
+          <w:rFonts w:ascii="Times New Roman" w:hAnsi="Times New Roman" w:cs="Times New Roman"/>
+          <w:b/>
+          <w:sz w:val="24"/>
+          <w:szCs w:val="24"/>
+        </w:rPr>
+        <w:t>What are the causes and effects of the War on Drugs?</w:t>
+      </w:r>
+    </w:p>
+    <w:p>
+      <w:pPr>
+        <w:autoSpaceDE w:val="0"/>
+        <w:autoSpaceDN w:val="0"/>
+        <w:adjustRightInd w:val="0"/>
+        <w:spacing w:after="0" w:line="240" w:lineRule="auto"/>
+        <w:rPr>
+          <w:rFonts w:ascii="Times New Roman" w:hAnsi="Times New Roman" w:cs="Times New Roman"/>
+          <w:sz w:val="24"/>
+          <w:szCs w:val="24"/>
+        </w:rPr>
+      </w:pPr>
+      <w:r>
+        <w:rPr>
+          <w:rFonts w:ascii="Times New Roman" w:hAnsi="Times New Roman" w:cs="Times New Roman"/>
+          <w:sz w:val="24"/>
+          <w:szCs w:val="24"/>
+        </w:rPr>
+        <w:tab/>
+        <w:t>Causes:</w:t>
+      </w:r>
+    </w:p>
+    <w:p>
+      <w:pPr>
+        <w:autoSpaceDE w:val="0"/>
+        <w:autoSpaceDN w:val="0"/>
+        <w:adjustRightInd w:val="0"/>
+        <w:spacing w:after="0" w:line="240" w:lineRule="auto"/>
+        <w:rPr>
+          <w:rFonts w:ascii="Times New Roman" w:hAnsi="Times New Roman" w:cs="Times New Roman"/>
+          <w:sz w:val="24"/>
+          <w:szCs w:val="24"/>
+        </w:rPr>
+      </w:pPr>
+      <w:r>
+        <w:rPr>
+          <w:rFonts w:ascii="Times New Roman" w:hAnsi="Times New Roman" w:cs="Times New Roman"/>
+          <w:sz w:val="24"/>
+          <w:szCs w:val="24"/>
+        </w:rPr>
+        <w:tab/>
+      </w:r>
+      <w:r>
+        <w:rPr>
+          <w:rFonts w:ascii="Times New Roman" w:hAnsi="Times New Roman" w:cs="Times New Roman"/>
+          <w:sz w:val="24"/>
+          <w:szCs w:val="24"/>
+        </w:rPr>
+        <w:tab/>
+        <w:t>We ended war on poverty</w:t>
+      </w:r>
+    </w:p>
+    <w:p>
+      <w:pPr>
+        <w:autoSpaceDE w:val="0"/>
+        <w:autoSpaceDN w:val="0"/>
+        <w:adjustRightInd w:val="0"/>
+        <w:spacing w:after="0" w:line="240" w:lineRule="auto"/>
+        <w:rPr>
+          <w:rFonts w:ascii="Times New Roman" w:hAnsi="Times New Roman" w:cs="Times New Roman"/>
+          <w:sz w:val="24"/>
+          <w:szCs w:val="24"/>
+        </w:rPr>
+      </w:pPr>
+      <w:r>
+        <w:rPr>
+          <w:rFonts w:ascii="Times New Roman" w:hAnsi="Times New Roman" w:cs="Times New Roman"/>
+          <w:sz w:val="24"/>
+          <w:szCs w:val="24"/>
+        </w:rPr>
+        <w:tab/>
+      </w:r>
+      <w:r>
+        <w:rPr>
+          <w:rFonts w:ascii="Times New Roman" w:hAnsi="Times New Roman" w:cs="Times New Roman"/>
+          <w:sz w:val="24"/>
+          <w:szCs w:val="24"/>
+        </w:rPr>
+        <w:tab/>
+        <w:t>Started new war, War on Drugs.</w:t>
+      </w:r>
+      <w:r>
+        <w:rPr>
+          <w:rFonts w:ascii="Times New Roman" w:hAnsi="Times New Roman" w:cs="Times New Roman"/>
+          <w:sz w:val="24"/>
+          <w:szCs w:val="24"/>
+        </w:rPr>
+        <w:tab/>
+      </w:r>
+      <w:r>
+        <w:rPr>
+          <w:rFonts w:ascii="Times New Roman" w:hAnsi="Times New Roman" w:cs="Times New Roman"/>
+          <w:sz w:val="24"/>
+          <w:szCs w:val="24"/>
+        </w:rPr>
+        <w:tab/>
+      </w:r>
+    </w:p>
+    <w:p>
+      <w:pPr>
+        <w:autoSpaceDE w:val="0"/>
+        <w:autoSpaceDN w:val="0"/>
+        <w:adjustRightInd w:val="0"/>
+        <w:spacing w:after="0" w:line="240" w:lineRule="auto"/>
+        <w:ind w:left="720" w:firstLine="720"/>
+        <w:rPr>
+          <w:rFonts w:ascii="Times New Roman" w:hAnsi="Times New Roman" w:cs="Times New Roman"/>
+          <w:sz w:val="24"/>
+          <w:szCs w:val="24"/>
+        </w:rPr>
+      </w:pPr>
+      <w:r>
+        <w:rPr>
+          <w:rFonts w:ascii="Times New Roman" w:hAnsi="Times New Roman" w:cs="Times New Roman"/>
+          <w:sz w:val="24"/>
+          <w:szCs w:val="24"/>
+        </w:rPr>
+        <w:t xml:space="preserve">Political motives – </w:t>
+      </w:r>
+      <w:r>
+        <w:rPr>
+          <w:rFonts w:ascii="Times New Roman" w:hAnsi="Times New Roman" w:cs="Times New Roman"/>
+          <w:sz w:val="24"/>
+          <w:szCs w:val="24"/>
+        </w:rPr>
+        <w:t xml:space="preserve">securing </w:t>
+      </w:r>
+      <w:r>
+        <w:rPr>
+          <w:rFonts w:ascii="Times New Roman" w:hAnsi="Times New Roman" w:cs="Times New Roman"/>
+          <w:sz w:val="24"/>
+          <w:szCs w:val="24"/>
+        </w:rPr>
+        <w:t>the vote</w:t>
+      </w:r>
+    </w:p>
+    <w:p>
+      <w:pPr>
+        <w:autoSpaceDE w:val="0"/>
+        <w:autoSpaceDN w:val="0"/>
+        <w:adjustRightInd w:val="0"/>
+        <w:spacing w:after="0" w:line="240" w:lineRule="auto"/>
+        <w:rPr>
+          <w:rFonts w:ascii="Times New Roman" w:hAnsi="Times New Roman" w:cs="Times New Roman"/>
+          <w:sz w:val="24"/>
+          <w:szCs w:val="24"/>
+        </w:rPr>
+      </w:pPr>
+      <w:r>
+        <w:rPr>
+          <w:rFonts w:ascii="Times New Roman" w:hAnsi="Times New Roman" w:cs="Times New Roman"/>
+          <w:sz w:val="24"/>
+          <w:szCs w:val="24"/>
+        </w:rPr>
+        <w:tab/>
+      </w:r>
+      <w:r>
+        <w:rPr>
+          <w:rFonts w:ascii="Times New Roman" w:hAnsi="Times New Roman" w:cs="Times New Roman"/>
+          <w:sz w:val="24"/>
+          <w:szCs w:val="24"/>
+        </w:rPr>
+        <w:tab/>
+        <w:t>Get tough policies</w:t>
+      </w:r>
+    </w:p>
+    <w:p>
+      <w:pPr>
+        <w:autoSpaceDE w:val="0"/>
+        <w:autoSpaceDN w:val="0"/>
+        <w:adjustRightInd w:val="0"/>
+        <w:spacing w:after="0" w:line="240" w:lineRule="auto"/>
+        <w:rPr>
+          <w:rFonts w:ascii="Times New Roman" w:hAnsi="Times New Roman" w:cs="Times New Roman"/>
+          <w:sz w:val="24"/>
+          <w:szCs w:val="24"/>
+        </w:rPr>
+      </w:pPr>
+      <w:r>
+        <w:rPr>
+          <w:rFonts w:ascii="Times New Roman" w:hAnsi="Times New Roman" w:cs="Times New Roman"/>
+          <w:sz w:val="24"/>
+          <w:szCs w:val="24"/>
+        </w:rPr>
+        <w:tab/>
+      </w:r>
+      <w:r>
+        <w:rPr>
+          <w:rFonts w:ascii="Times New Roman" w:hAnsi="Times New Roman" w:cs="Times New Roman"/>
+          <w:sz w:val="24"/>
+          <w:szCs w:val="24"/>
+        </w:rPr>
+        <w:tab/>
+        <w:t xml:space="preserve">White people scared they will </w:t>
+      </w:r>
+      <w:r>
+        <w:rPr>
+          <w:rFonts w:ascii="Times New Roman" w:hAnsi="Times New Roman" w:cs="Times New Roman"/>
+          <w:sz w:val="24"/>
+          <w:szCs w:val="24"/>
+        </w:rPr>
+        <w:t>lose</w:t>
+      </w:r>
+      <w:r>
+        <w:rPr>
+          <w:rFonts w:ascii="Times New Roman" w:hAnsi="Times New Roman" w:cs="Times New Roman"/>
+          <w:sz w:val="24"/>
+          <w:szCs w:val="24"/>
+        </w:rPr>
+        <w:t xml:space="preserve"> jobs to African Americans</w:t>
+      </w:r>
+    </w:p>
+    <w:p>
+      <w:pPr>
+        <w:autoSpaceDE w:val="0"/>
+        <w:autoSpaceDN w:val="0"/>
+        <w:adjustRightInd w:val="0"/>
+        <w:spacing w:after="0" w:line="240" w:lineRule="auto"/>
+        <w:rPr>
+          <w:rFonts w:ascii="Times New Roman" w:hAnsi="Times New Roman" w:cs="Times New Roman"/>
+          <w:sz w:val="24"/>
+          <w:szCs w:val="24"/>
+        </w:rPr>
+      </w:pPr>
+      <w:r>
+        <w:rPr>
+          <w:rFonts w:ascii="Times New Roman" w:hAnsi="Times New Roman" w:cs="Times New Roman"/>
+          <w:sz w:val="24"/>
+          <w:szCs w:val="24"/>
+        </w:rPr>
+        <w:tab/>
+        <w:t>Effects:</w:t>
+      </w:r>
+    </w:p>
+    <w:p>
+      <w:pPr>
+        <w:autoSpaceDE w:val="0"/>
+        <w:autoSpaceDN w:val="0"/>
+        <w:adjustRightInd w:val="0"/>
+        <w:spacing w:after="0" w:line="240" w:lineRule="auto"/>
+        <w:rPr>
+          <w:rFonts w:ascii="Times New Roman" w:hAnsi="Times New Roman" w:cs="Times New Roman"/>
+          <w:sz w:val="24"/>
+          <w:szCs w:val="24"/>
+        </w:rPr>
+      </w:pPr>
+      <w:r>
+        <w:rPr>
+          <w:rFonts w:ascii="Times New Roman" w:hAnsi="Times New Roman" w:cs="Times New Roman"/>
+          <w:sz w:val="24"/>
+          <w:szCs w:val="24"/>
+        </w:rPr>
+        <w:tab/>
+      </w:r>
+      <w:r>
+        <w:rPr>
+          <w:rFonts w:ascii="Times New Roman" w:hAnsi="Times New Roman" w:cs="Times New Roman"/>
+          <w:sz w:val="24"/>
+          <w:szCs w:val="24"/>
+        </w:rPr>
+        <w:tab/>
+        <w:t>Caste based system</w:t>
+      </w:r>
+    </w:p>
+    <w:p>
+      <w:pPr>
+        <w:autoSpaceDE w:val="0"/>
+        <w:autoSpaceDN w:val="0"/>
+        <w:adjustRightInd w:val="0"/>
+        <w:spacing w:after="0" w:line="240" w:lineRule="auto"/>
+        <w:rPr>
+          <w:rFonts w:ascii="Times New Roman" w:hAnsi="Times New Roman" w:cs="Times New Roman"/>
+          <w:sz w:val="24"/>
+          <w:szCs w:val="24"/>
+        </w:rPr>
+      </w:pPr>
+      <w:r>
+        <w:rPr>
+          <w:rFonts w:ascii="Times New Roman" w:hAnsi="Times New Roman" w:cs="Times New Roman"/>
+          <w:sz w:val="24"/>
+          <w:szCs w:val="24"/>
+        </w:rPr>
+        <w:tab/>
+      </w:r>
+      <w:r>
+        <w:rPr>
+          <w:rFonts w:ascii="Times New Roman" w:hAnsi="Times New Roman" w:cs="Times New Roman"/>
+          <w:sz w:val="24"/>
+          <w:szCs w:val="24"/>
+        </w:rPr>
+        <w:tab/>
+        <w:t>Legal discrimination on a set of individuals who are predominantly African American</w:t>
+      </w:r>
+    </w:p>
+    <w:p>
+      <w:pPr>
+        <w:autoSpaceDE w:val="0"/>
+        <w:autoSpaceDN w:val="0"/>
+        <w:adjustRightInd w:val="0"/>
+        <w:spacing w:after="0" w:line="240" w:lineRule="auto"/>
+        <w:rPr>
+          <w:rFonts w:ascii="Times New Roman" w:hAnsi="Times New Roman" w:cs="Times New Roman"/>
+          <w:sz w:val="24"/>
+          <w:szCs w:val="24"/>
+        </w:rPr>
+      </w:pPr>
+    </w:p>
+    <w:p>
+      <w:pPr>
+        <w:autoSpaceDE w:val="0"/>
+        <w:autoSpaceDN w:val="0"/>
+        <w:adjustRightInd w:val="0"/>
+        <w:spacing w:after="0" w:line="240" w:lineRule="auto"/>
+        <w:rPr>
+          <w:rFonts w:ascii="Times New Roman" w:hAnsi="Times New Roman" w:cs="Times New Roman"/>
+          <w:b/>
+          <w:sz w:val="24"/>
+          <w:szCs w:val="24"/>
+        </w:rPr>
+      </w:pPr>
+      <w:r>
+        <w:rPr>
+          <w:rFonts w:ascii="Times New Roman" w:hAnsi="Times New Roman" w:cs="Times New Roman"/>
+          <w:b/>
+          <w:sz w:val="24"/>
+          <w:szCs w:val="24"/>
+        </w:rPr>
+        <w:t>What are the complexities of finding a solution to the problem of mass incarceration?</w:t>
+      </w:r>
+    </w:p>
+    <w:p>
+      <w:pPr>
+        <w:autoSpaceDE w:val="0"/>
+        <w:autoSpaceDN w:val="0"/>
+        <w:adjustRightInd w:val="0"/>
+        <w:spacing w:after="0" w:line="240" w:lineRule="auto"/>
+        <w:rPr>
+          <w:rFonts w:ascii="Times New Roman" w:hAnsi="Times New Roman" w:cs="Times New Roman"/>
+          <w:sz w:val="24"/>
+          <w:szCs w:val="24"/>
+        </w:rPr>
+      </w:pPr>
+      <w:r>
+        <w:rPr>
+          <w:rFonts w:ascii="Times New Roman" w:hAnsi="Times New Roman" w:cs="Times New Roman"/>
+          <w:sz w:val="24"/>
+          <w:szCs w:val="24"/>
+        </w:rPr>
+        <w:tab/>
+      </w:r>
+      <w:r>
+        <w:rPr>
+          <w:rFonts w:ascii="Times New Roman" w:hAnsi="Times New Roman" w:cs="Times New Roman"/>
+          <w:sz w:val="24"/>
+          <w:szCs w:val="24"/>
+        </w:rPr>
+        <w:t>Visibility</w:t>
+      </w:r>
+      <w:r>
+        <w:rPr>
+          <w:rFonts w:ascii="Times New Roman" w:hAnsi="Times New Roman" w:cs="Times New Roman"/>
+          <w:sz w:val="24"/>
+          <w:szCs w:val="24"/>
+        </w:rPr>
+        <w:tab/>
+      </w:r>
+    </w:p>
+    <w:p>
+      <w:pPr>
+        <w:autoSpaceDE w:val="0"/>
+        <w:autoSpaceDN w:val="0"/>
+        <w:adjustRightInd w:val="0"/>
+        <w:spacing w:after="0" w:line="240" w:lineRule="auto"/>
+        <w:ind w:firstLine="720"/>
+        <w:rPr>
+          <w:rFonts w:ascii="Times New Roman" w:hAnsi="Times New Roman" w:cs="Times New Roman"/>
+          <w:sz w:val="24"/>
+          <w:szCs w:val="24"/>
+        </w:rPr>
+      </w:pPr>
+      <w:r>
+        <w:rPr>
+          <w:rFonts w:ascii="Times New Roman" w:hAnsi="Times New Roman" w:cs="Times New Roman"/>
+          <w:sz w:val="24"/>
+          <w:szCs w:val="24"/>
+        </w:rPr>
+        <w:t>Structures already in place</w:t>
+      </w:r>
+    </w:p>
+    <w:p>
+      <w:pPr>
+        <w:autoSpaceDE w:val="0"/>
+        <w:autoSpaceDN w:val="0"/>
+        <w:adjustRightInd w:val="0"/>
+        <w:spacing w:after="0" w:line="240" w:lineRule="auto"/>
+        <w:rPr>
+          <w:rFonts w:ascii="Times New Roman" w:hAnsi="Times New Roman" w:cs="Times New Roman"/>
+          <w:sz w:val="24"/>
+          <w:szCs w:val="24"/>
+        </w:rPr>
+      </w:pPr>
+      <w:r>
+        <w:rPr>
+          <w:rFonts w:ascii="Times New Roman" w:hAnsi="Times New Roman" w:cs="Times New Roman"/>
+          <w:sz w:val="24"/>
+          <w:szCs w:val="24"/>
+        </w:rPr>
+        <w:tab/>
+        <w:t>Public opinion</w:t>
+      </w:r>
+    </w:p>
+    <w:p>
+      <w:pPr>
+        <w:autoSpaceDE w:val="0"/>
+        <w:autoSpaceDN w:val="0"/>
+        <w:adjustRightInd w:val="0"/>
+        <w:spacing w:after="0" w:line="240" w:lineRule="auto"/>
+        <w:rPr>
+          <w:rFonts w:ascii="Times New Roman" w:hAnsi="Times New Roman" w:cs="Times New Roman"/>
+          <w:sz w:val="24"/>
+          <w:szCs w:val="24"/>
+        </w:rPr>
+      </w:pPr>
+      <w:r>
+        <w:rPr>
+          <w:rFonts w:ascii="Times New Roman" w:hAnsi="Times New Roman" w:cs="Times New Roman"/>
+          <w:sz w:val="24"/>
+          <w:szCs w:val="24"/>
+        </w:rPr>
+        <w:tab/>
+      </w:r>
+    </w:p>
+    <w:p>
+      <w:pPr>
+        <w:autoSpaceDE w:val="0"/>
+        <w:autoSpaceDN w:val="0"/>
+        <w:adjustRightInd w:val="0"/>
+        <w:spacing w:after="0" w:line="240" w:lineRule="auto"/>
+        <w:rPr>
+          <w:rFonts w:ascii="Times New Roman" w:hAnsi="Times New Roman" w:cs="Times New Roman"/>
+          <w:sz w:val="24"/>
+          <w:szCs w:val="24"/>
+        </w:rPr>
+      </w:pPr>
+      <w:r>
+        <w:rPr>
+          <w:rFonts w:ascii="Times New Roman" w:hAnsi="Times New Roman" w:cs="Times New Roman"/>
+          <w:sz w:val="24"/>
+          <w:szCs w:val="24"/>
+        </w:rPr>
+        <w:tab/>
+        <w:t>Dangerous criminals, who really are in jail for good reason</w:t>
+      </w:r>
+    </w:p>
+    <w:p>
+      <w:pPr>
+        <w:autoSpaceDE w:val="0"/>
+        <w:autoSpaceDN w:val="0"/>
+        <w:adjustRightInd w:val="0"/>
+        <w:spacing w:after="0" w:line="240" w:lineRule="auto"/>
+        <w:rPr>
+          <w:rFonts w:ascii="Times New Roman" w:hAnsi="Times New Roman" w:cs="Times New Roman"/>
+          <w:sz w:val="24"/>
+          <w:szCs w:val="24"/>
+        </w:rPr>
+      </w:pPr>
+    </w:p>
+    <w:p>
+      <w:pPr>
+        <w:autoSpaceDE w:val="0"/>
+        <w:autoSpaceDN w:val="0"/>
+        <w:adjustRightInd w:val="0"/>
+        <w:spacing w:after="0" w:line="240" w:lineRule="auto"/>
+        <w:rPr>
+          <w:rFonts w:ascii="Times New Roman" w:hAnsi="Times New Roman" w:cs="Times New Roman"/>
+          <w:sz w:val="24"/>
+          <w:szCs w:val="24"/>
+        </w:rPr>
+      </w:pPr>
+      <w:r>
+        <w:rPr>
+          <w:rFonts w:ascii="Times New Roman" w:hAnsi="Times New Roman" w:cs="Times New Roman"/>
+          <w:b/>
+          <w:sz w:val="24"/>
+          <w:szCs w:val="24"/>
+        </w:rPr>
+        <w:t xml:space="preserve">What are </w:t>
+      </w:r>
+      <w:r>
+        <w:rPr>
+          <w:rFonts w:ascii="Times New Roman" w:hAnsi="Times New Roman" w:cs="Times New Roman"/>
+          <w:b/>
+          <w:sz w:val="24"/>
+          <w:szCs w:val="24"/>
+        </w:rPr>
+        <w:t>my</w:t>
+      </w:r>
+      <w:r>
+        <w:rPr>
+          <w:rFonts w:ascii="Times New Roman" w:hAnsi="Times New Roman" w:cs="Times New Roman"/>
+          <w:b/>
+          <w:sz w:val="24"/>
+          <w:szCs w:val="24"/>
+        </w:rPr>
         <w:t xml:space="preserve"> thoughts?</w:t>
       </w:r>
       <w:r>
@@ -778,6 +903,140 @@
           <w:szCs w:val="24"/>
         </w:rPr>
         <w:t>will.</w:t>
+      </w:r>
+    </w:p>
+    <w:p>
+      <w:pPr>
+        <w:autoSpaceDE w:val="0"/>
+        <w:autoSpaceDN w:val="0"/>
+        <w:adjustRightInd w:val="0"/>
+        <w:spacing w:after="0" w:line="240" w:lineRule="auto"/>
+        <w:rPr>
+          <w:rFonts w:ascii="Times New Roman" w:hAnsi="Times New Roman" w:cs="Times New Roman"/>
+          <w:sz w:val="24"/>
+          <w:szCs w:val="24"/>
+        </w:rPr>
+      </w:pPr>
+      <w:r>
+        <w:rPr>
+          <w:rFonts w:ascii="Times New Roman" w:hAnsi="Times New Roman" w:cs="Times New Roman"/>
+          <w:sz w:val="24"/>
+          <w:szCs w:val="24"/>
+        </w:rPr>
+        <w:tab/>
+      </w:r>
+      <w:r>
+        <w:rPr>
+          <w:rFonts w:ascii="Times New Roman" w:hAnsi="Times New Roman" w:cs="Times New Roman"/>
+          <w:sz w:val="24"/>
+          <w:szCs w:val="24"/>
+        </w:rPr>
+        <w:t xml:space="preserve">I agree with the </w:t>
+      </w:r>
+      <w:r>
+        <w:rPr>
+          <w:rFonts w:ascii="Times New Roman" w:hAnsi="Times New Roman" w:cs="Times New Roman"/>
+          <w:sz w:val="24"/>
+          <w:szCs w:val="24"/>
+        </w:rPr>
+        <w:t>speaker’s</w:t>
+      </w:r>
+      <w:r>
+        <w:rPr>
+          <w:rFonts w:ascii="Times New Roman" w:hAnsi="Times New Roman" w:cs="Times New Roman"/>
+          <w:sz w:val="24"/>
+          <w:szCs w:val="24"/>
+        </w:rPr>
+        <w:t xml:space="preserve"> argument.</w:t>
+      </w:r>
+    </w:p>
+    <w:p>
+      <w:pPr>
+        <w:autoSpaceDE w:val="0"/>
+        <w:autoSpaceDN w:val="0"/>
+        <w:adjustRightInd w:val="0"/>
+        <w:spacing w:after="0" w:line="240" w:lineRule="auto"/>
+        <w:rPr>
+          <w:rFonts w:ascii="Times New Roman" w:hAnsi="Times New Roman" w:cs="Times New Roman"/>
+          <w:sz w:val="24"/>
+          <w:szCs w:val="24"/>
+        </w:rPr>
+      </w:pPr>
+      <w:r>
+        <w:rPr>
+          <w:rFonts w:ascii="Times New Roman" w:hAnsi="Times New Roman" w:cs="Times New Roman"/>
+          <w:sz w:val="24"/>
+          <w:szCs w:val="24"/>
+        </w:rPr>
+        <w:tab/>
+        <w:t>Facts:</w:t>
+      </w:r>
+    </w:p>
+    <w:p>
+      <w:pPr>
+        <w:autoSpaceDE w:val="0"/>
+        <w:autoSpaceDN w:val="0"/>
+        <w:adjustRightInd w:val="0"/>
+        <w:spacing w:after="0" w:line="240" w:lineRule="auto"/>
+        <w:rPr>
+          <w:rFonts w:ascii="Times New Roman" w:hAnsi="Times New Roman" w:cs="Times New Roman"/>
+          <w:sz w:val="24"/>
+          <w:szCs w:val="24"/>
+        </w:rPr>
+      </w:pPr>
+      <w:r>
+        <w:rPr>
+          <w:rFonts w:ascii="Times New Roman" w:hAnsi="Times New Roman" w:cs="Times New Roman"/>
+          <w:sz w:val="24"/>
+          <w:szCs w:val="24"/>
+        </w:rPr>
+        <w:tab/>
+      </w:r>
+      <w:r>
+        <w:rPr>
+          <w:rFonts w:ascii="Times New Roman" w:hAnsi="Times New Roman" w:cs="Times New Roman"/>
+          <w:sz w:val="24"/>
+          <w:szCs w:val="24"/>
+        </w:rPr>
+        <w:tab/>
+      </w:r>
+      <w:r>
+        <w:rPr>
+          <w:rFonts w:ascii="Times New Roman" w:hAnsi="Times New Roman" w:cs="Times New Roman"/>
+          <w:sz w:val="24"/>
+          <w:szCs w:val="24"/>
+        </w:rPr>
+        <w:t>Crimes rates and incarceration rates are independent.</w:t>
+      </w:r>
+    </w:p>
+    <w:p>
+      <w:pPr>
+        <w:autoSpaceDE w:val="0"/>
+        <w:autoSpaceDN w:val="0"/>
+        <w:adjustRightInd w:val="0"/>
+        <w:spacing w:after="0" w:line="240" w:lineRule="auto"/>
+        <w:rPr>
+          <w:rFonts w:ascii="Times New Roman" w:hAnsi="Times New Roman" w:cs="Times New Roman"/>
+          <w:sz w:val="24"/>
+          <w:szCs w:val="24"/>
+        </w:rPr>
+      </w:pPr>
+      <w:r>
+        <w:rPr>
+          <w:rFonts w:ascii="Times New Roman" w:hAnsi="Times New Roman" w:cs="Times New Roman"/>
+          <w:sz w:val="24"/>
+          <w:szCs w:val="24"/>
+        </w:rPr>
+        <w:tab/>
+      </w:r>
+      <w:r>
+        <w:rPr>
+          <w:rFonts w:ascii="Times New Roman" w:hAnsi="Times New Roman" w:cs="Times New Roman"/>
+          <w:sz w:val="24"/>
+          <w:szCs w:val="24"/>
+        </w:rPr>
+        <w:tab/>
+        <w:t xml:space="preserve">Prison population 4X over the last 30 years. Crime rates have fluctuated. </w:t>
       </w:r>
     </w:p>
     <w:sectPr>

</xml_diff>